<commit_message>
Update promo speech and project files
Updated 'The Slime Pit Of Doom Promo Speech.docx' and 'The Slime Pit Of Doom.pmp' with new content or revisions. Review the updated documents for details.
</commit_message>
<xml_diff>
--- a/The Slime Pit Of Doom Promo Speech.docx
+++ b/The Slime Pit Of Doom Promo Speech.docx
@@ -220,10 +220,19 @@
     </w:p>
     <w:p>
       <w:r>
-        <w:t>But we’re here today to talk about my game. Also, for the feet, I used Scratch Cat’s feet, but skin coloured. You start by choosing a number that corresponds to the type of pit, for example, 1 is Slime, 2 is Mud, 3 is Tar, etc. Then you choose whether you want to have grunting dialogue, not audio, dialogue. Then you choose the maximum length of time you want the feet to strain for, with the minimum being 6, capping at 10, and defaulting to 10 if an unacceptable answer is given. Then you watch the action. As you can see, the feet are lifting and straining for a certain length of time, then plopping back down again with gooey sound effects</w:t>
-      </w:r>
-      <w:r>
-        <w:t>, which, one of them was taken from Pixabay. I plan to add more slime pits soon and try to make a sequel to the game called “The Stomping Grounds.” I will let you listen to the rest of this animation uninterrupted. See you.</w:t>
+        <w:t>But we’re here today to talk about my game. Also, for the feet, I used Scratch Cat’s feet, but skin coloured. You start by choosing a number that corresponds to the type of pit, for example, 1 is Slime, 2 is Mud, 3 is Tar, etc.</w:t>
+      </w:r>
+      <w:r>
+        <w:t>; fractional numbers will be rounded, and anything below 1 or above the limit will reset the game.</w:t>
+      </w:r>
+      <w:r>
+        <w:t xml:space="preserve"> Then you choose whether you want to have grunting dialogue, not audio, dialogue. Then you watch the action. As you can see, the feet are lifting and straining for a certain length of time, then plopping back down again with gooey sound effects</w:t>
+      </w:r>
+      <w:r>
+        <w:t>, which, one of them was taken from Pixabay. I plan to add more slime pits soon and try to make a sequel to the game called “The Stomping Grounds.” I will let you listen to the rest of this animation uninterrupted. See you</w:t>
+      </w:r>
+      <w:r>
+        <w:t xml:space="preserve"> next time.</w:t>
       </w:r>
     </w:p>
     <w:sectPr>
@@ -844,6 +853,7 @@
   <w:style w:type="character" w:default="1" w:styleId="DefaultParagraphFont">
     <w:name w:val="Default Paragraph Font"/>
     <w:uiPriority w:val="1"/>
+    <w:semiHidden/>
     <w:unhideWhenUsed/>
   </w:style>
   <w:style w:type="table" w:default="1" w:styleId="TableNormal">

</xml_diff>